<commit_message>
Introduction, Objectives , Proccessing
</commit_message>
<xml_diff>
--- a/docs/Proyect Report.docx
+++ b/docs/Proyect Report.docx
@@ -1,14 +1,19 @@
 
 <file path=word/document.xml><?xml version="1.0" encoding="utf-8"?>
-<w:document xmlns:wpc="http://schemas.microsoft.com/office/word/2010/wordprocessingCanvas" xmlns:cx="http://schemas.microsoft.com/office/drawing/2014/chartex" xmlns:cx1="http://schemas.microsoft.com/office/drawing/2015/9/8/chartex" xmlns:cx2="http://schemas.microsoft.com/office/drawing/2015/10/21/chartex" xmlns:cx3="http://schemas.microsoft.com/office/drawing/2016/5/9/chartex" xmlns:cx4="http://schemas.microsoft.com/office/drawing/2016/5/10/chartex" xmlns:cx5="http://schemas.microsoft.com/office/drawing/2016/5/11/chartex" xmlns:cx6="http://schemas.microsoft.com/office/drawing/2016/5/12/chartex" xmlns:cx7="http://schemas.microsoft.com/office/drawing/2016/5/13/chartex" xmlns:cx8="http://schemas.microsoft.com/office/drawing/2016/5/14/chartex" xmlns:mc="http://schemas.openxmlformats.org/markup-compatibility/2006" xmlns:aink="http://schemas.microsoft.com/office/drawing/2016/ink" xmlns:am3d="http://schemas.microsoft.com/office/drawing/2017/model3d" xmlns:o="urn:schemas-microsoft-com:office:office" xmlns:r="http://schemas.openxmlformats.org/officeDocument/2006/relationships" xmlns:m="http://schemas.openxmlformats.org/officeDocument/2006/math" xmlns:v="urn:schemas-microsoft-com:vml" xmlns:wp14="http://schemas.microsoft.com/office/word/2010/wordprocessingDrawing" xmlns:wp="http://schemas.openxmlformats.org/drawingml/2006/wordprocessingDrawing" xmlns:w10="urn:schemas-microsoft-com:office:word" xmlns:w="http://schemas.openxmlformats.org/wordprocessingml/2006/main" xmlns:w14="http://schemas.microsoft.com/office/word/2010/wordml" xmlns:w15="http://schemas.microsoft.com/office/word/2012/wordml" xmlns:w16cex="http://schemas.microsoft.com/office/word/2018/wordml/cex" xmlns:w16cid="http://schemas.microsoft.com/office/word/2016/wordml/cid" xmlns:w16="http://schemas.microsoft.com/office/word/2018/wordml" xmlns:w16sdtdh="http://schemas.microsoft.com/office/word/2020/wordml/sdtdatahash" xmlns:w16se="http://schemas.microsoft.com/office/word/2015/wordml/symex" xmlns:wpg="http://schemas.microsoft.com/office/word/2010/wordprocessingGroup" xmlns:wpi="http://schemas.microsoft.com/office/word/2010/wordprocessingInk" xmlns:wne="http://schemas.microsoft.com/office/word/2006/wordml" xmlns:wps="http://schemas.microsoft.com/office/word/2010/wordprocessingShape" mc:Ignorable="w14 w15 w16se w16cid w16 w16cex w16sdtdh wp14">
+<w:document xmlns:wpc="http://schemas.microsoft.com/office/word/2010/wordprocessingCanvas" xmlns:cx="http://schemas.microsoft.com/office/drawing/2014/chartex" xmlns:cx1="http://schemas.microsoft.com/office/drawing/2015/9/8/chartex" xmlns:cx2="http://schemas.microsoft.com/office/drawing/2015/10/21/chartex" xmlns:cx3="http://schemas.microsoft.com/office/drawing/2016/5/9/chartex" xmlns:cx4="http://schemas.microsoft.com/office/drawing/2016/5/10/chartex" xmlns:cx5="http://schemas.microsoft.com/office/drawing/2016/5/11/chartex" xmlns:cx6="http://schemas.microsoft.com/office/drawing/2016/5/12/chartex" xmlns:cx7="http://schemas.microsoft.com/office/drawing/2016/5/13/chartex" xmlns:cx8="http://schemas.microsoft.com/office/drawing/2016/5/14/chartex" xmlns:mc="http://schemas.openxmlformats.org/markup-compatibility/2006" xmlns:aink="http://schemas.microsoft.com/office/drawing/2016/ink" xmlns:am3d="http://schemas.microsoft.com/office/drawing/2017/model3d" xmlns:o="urn:schemas-microsoft-com:office:office" xmlns:oel="http://schemas.microsoft.com/office/2019/extlst" xmlns:r="http://schemas.openxmlformats.org/officeDocument/2006/relationships" xmlns:m="http://schemas.openxmlformats.org/officeDocument/2006/math" xmlns:v="urn:schemas-microsoft-com:vml" xmlns:wp14="http://schemas.microsoft.com/office/word/2010/wordprocessingDrawing" xmlns:wp="http://schemas.openxmlformats.org/drawingml/2006/wordprocessingDrawing" xmlns:w10="urn:schemas-microsoft-com:office:word" xmlns:w="http://schemas.openxmlformats.org/wordprocessingml/2006/main" xmlns:w14="http://schemas.microsoft.com/office/word/2010/wordml" xmlns:w15="http://schemas.microsoft.com/office/word/2012/wordml" xmlns:w16cex="http://schemas.microsoft.com/office/word/2018/wordml/cex" xmlns:w16cid="http://schemas.microsoft.com/office/word/2016/wordml/cid" xmlns:w16="http://schemas.microsoft.com/office/word/2018/wordml" xmlns:w16sdtdh="http://schemas.microsoft.com/office/word/2020/wordml/sdtdatahash" xmlns:w16se="http://schemas.microsoft.com/office/word/2015/wordml/symex" xmlns:wpg="http://schemas.microsoft.com/office/word/2010/wordprocessingGroup" xmlns:wpi="http://schemas.microsoft.com/office/word/2010/wordprocessingInk" xmlns:wne="http://schemas.microsoft.com/office/word/2006/wordml" xmlns:wps="http://schemas.microsoft.com/office/word/2010/wordprocessingShape" mc:Ignorable="w14 w15 w16se w16cid w16 w16cex w16sdtdh wp14">
   <w:body>
     <w:p>
       <w:pPr>
         <w:pStyle w:val="Ttulo1"/>
       </w:pPr>
       <w:r>
-        <w:t>Sentiment Analysis CyED</w:t>
-      </w:r>
+        <w:t xml:space="preserve">Sentiment Analysis </w:t>
+      </w:r>
+      <w:proofErr w:type="spellStart"/>
+      <w:r>
+        <w:t>CyED</w:t>
+      </w:r>
+      <w:proofErr w:type="spellEnd"/>
     </w:p>
     <w:p>
       <w:pPr>
@@ -58,49 +63,128 @@
       </w:r>
     </w:p>
     <w:p>
-      <w:r>
-        <w:t xml:space="preserve"> </w:t>
-      </w:r>
-    </w:p>
-    <w:p>
       <w:pPr>
         <w:pStyle w:val="Ttulo2"/>
+        <w:rPr>
+          <w:rFonts w:asciiTheme="minorHAnsi" w:eastAsiaTheme="minorHAnsi" w:hAnsiTheme="minorHAnsi" w:cstheme="minorBidi"/>
+          <w:color w:val="auto"/>
+          <w:sz w:val="22"/>
+          <w:szCs w:val="22"/>
+        </w:rPr>
+      </w:pPr>
+      <w:r>
+        <w:rPr>
+          <w:rFonts w:asciiTheme="minorHAnsi" w:eastAsiaTheme="minorHAnsi" w:hAnsiTheme="minorHAnsi" w:cstheme="minorBidi"/>
+          <w:color w:val="auto"/>
+          <w:sz w:val="22"/>
+          <w:szCs w:val="22"/>
+        </w:rPr>
+        <w:t>Sentiment analysis, a subfield of natural language processing, involves discerning the sentiment expressed in textual data, typically categorizing it as positive or negative. In this project, the focus is on developing a sentiment analysis model using supervised learning with two types of neural networks: vanilla Recurrent Neural Networks (RNNs) and Long Short-Term Memory (LSTM) networks. The significance of sentiment analysis lies in its applications across various domains, providing valuable insights into the emotions and opinions expressed in textual content.</w:t>
+      </w:r>
+    </w:p>
+    <w:p>
+      <w:pPr>
+        <w:pStyle w:val="Ttulo2"/>
       </w:pPr>
       <w:r>
         <w:t>Objectives</w:t>
       </w:r>
     </w:p>
+    <w:p>
+      <w:r>
+        <w:t xml:space="preserve">The primary objectives of this project are centered around the development and evaluation of sentiment analysis models. The dataset utilized is sourced from three distinct websites: Amazon, IMDb, and Yelp. Each sentence in the dataset is annotated with a binary label, indicating whether it conveys a positive sentiment (labeled as 1) or a negative sentiment (labeled as 0). The overarching goals include constructing robust sentiment analysis models using RNNs and LSTMs and conducting a comprehensive evaluation of their performance. Additionally, the project aims to identify and optimize the hyperparameters that contribute to the models' effectiveness. </w:t>
+      </w:r>
+    </w:p>
+    <w:p>
+      <w:pPr>
+        <w:pStyle w:val="Ttulo2"/>
+      </w:pPr>
+      <w:r>
+        <w:t>Dataset details</w:t>
+      </w:r>
+    </w:p>
+    <w:p>
+      <w:r>
+        <w:t>The sentiment dataset used is the "Sentiment Labelled Sentences Dataset" obtained from the UC Irvine Machine Learning Repository. The dataset consists of labeled sentences from three websites: Amazon, IMDb, and Yelp. Each website contributes 500 positive and 500 negative sentences, resulting in a balanced dataset. The dataset is prepared for supervised learning, with sentences labeled as 1 for positive and 0 for negative sentiments.</w:t>
+      </w:r>
+    </w:p>
+    <w:p>
+      <w:pPr>
+        <w:pStyle w:val="Ttulo2"/>
+      </w:pPr>
+      <w:r>
+        <w:t>Preprocessing steps</w:t>
+      </w:r>
+    </w:p>
+    <w:p>
+      <w:r>
+        <w:t xml:space="preserve">Preprocessing steps involve loading the data from multiple files, concatenating them into a single </w:t>
+      </w:r>
+      <w:proofErr w:type="spellStart"/>
+      <w:r>
+        <w:t>DataFrame</w:t>
+      </w:r>
+      <w:proofErr w:type="spellEnd"/>
+      <w:r>
+        <w:t xml:space="preserve">, and shuffling the data for randomness. The NLTK library is used for tokenization, lowercasing, and removing </w:t>
+      </w:r>
+      <w:proofErr w:type="spellStart"/>
+      <w:r>
+        <w:t>stopwords</w:t>
+      </w:r>
+      <w:proofErr w:type="spellEnd"/>
+      <w:r>
+        <w:t xml:space="preserve">. The preprocessing function, </w:t>
+      </w:r>
+      <w:proofErr w:type="spellStart"/>
+      <w:r>
+        <w:t>preprocess_text</w:t>
+      </w:r>
+      <w:proofErr w:type="spellEnd"/>
+      <w:r>
+        <w:t xml:space="preserve">, tokenizes the sentences, converts them to lowercase, and removes </w:t>
+      </w:r>
+      <w:proofErr w:type="spellStart"/>
+      <w:r>
+        <w:t>stopwords</w:t>
+      </w:r>
+      <w:proofErr w:type="spellEnd"/>
+      <w:r>
+        <w:t xml:space="preserve">, ensuring that only meaningful words are retained for analysis. The final </w:t>
+      </w:r>
+      <w:proofErr w:type="spellStart"/>
+      <w:r>
+        <w:t>DataFrame</w:t>
+      </w:r>
+      <w:proofErr w:type="spellEnd"/>
+      <w:r>
+        <w:t xml:space="preserve"> includes the original sentences as well as a new column, '</w:t>
+      </w:r>
+      <w:proofErr w:type="spellStart"/>
+      <w:r>
+        <w:t>processed_sentence</w:t>
+      </w:r>
+      <w:proofErr w:type="spellEnd"/>
+      <w:r>
+        <w:t>,' containing the preprocessed text.</w:t>
+      </w:r>
+    </w:p>
     <w:p/>
     <w:p>
       <w:pPr>
         <w:pStyle w:val="Ttulo2"/>
       </w:pPr>
       <w:r>
-        <w:t>Dataset details</w:t>
-      </w:r>
-    </w:p>
-    <w:p>
-      <w:pPr>
-        <w:rPr>
-          <w:lang w:val="es-ES"/>
-        </w:rPr>
-      </w:pPr>
-    </w:p>
+        <w:t>RNN and LSTM sentiment analysis models</w:t>
+      </w:r>
+    </w:p>
+    <w:p/>
     <w:p>
       <w:pPr>
         <w:pStyle w:val="Ttulo2"/>
       </w:pPr>
       <w:r>
-        <w:t>P</w:t>
-      </w:r>
-      <w:r>
-        <w:t xml:space="preserve">reprocessing </w:t>
-      </w:r>
-      <w:r>
-        <w:t>s</w:t>
-      </w:r>
-      <w:r>
-        <w:t>teps</w:t>
+        <w:t>Performance evaluation</w:t>
       </w:r>
     </w:p>
     <w:p/>
@@ -109,28 +193,8 @@
         <w:pStyle w:val="Ttulo2"/>
       </w:pPr>
       <w:r>
-        <w:t>RNN and LSTM sentiment analysis models</w:t>
-      </w:r>
-    </w:p>
-    <w:p/>
-    <w:p>
-      <w:pPr>
-        <w:pStyle w:val="Ttulo2"/>
-      </w:pPr>
-      <w:r>
-        <w:t>Performance evaluation</w:t>
-      </w:r>
-    </w:p>
-    <w:p/>
-    <w:p>
-      <w:pPr>
-        <w:pStyle w:val="Ttulo2"/>
-      </w:pPr>
-      <w:r>
-        <w:t>Turing neural networks</w:t>
-      </w:r>
-      <w:r>
-        <w:t xml:space="preserve"> implementation</w:t>
+        <w:lastRenderedPageBreak/>
+        <w:t>Turing neural networks implementation</w:t>
       </w:r>
     </w:p>
     <w:p/>
@@ -162,7 +226,7 @@
 </file>
 
 <file path=word/numbering.xml><?xml version="1.0" encoding="utf-8"?>
-<w:numbering xmlns:wpc="http://schemas.microsoft.com/office/word/2010/wordprocessingCanvas" xmlns:cx="http://schemas.microsoft.com/office/drawing/2014/chartex" xmlns:cx1="http://schemas.microsoft.com/office/drawing/2015/9/8/chartex" xmlns:cx2="http://schemas.microsoft.com/office/drawing/2015/10/21/chartex" xmlns:cx3="http://schemas.microsoft.com/office/drawing/2016/5/9/chartex" xmlns:cx4="http://schemas.microsoft.com/office/drawing/2016/5/10/chartex" xmlns:cx5="http://schemas.microsoft.com/office/drawing/2016/5/11/chartex" xmlns:cx6="http://schemas.microsoft.com/office/drawing/2016/5/12/chartex" xmlns:cx7="http://schemas.microsoft.com/office/drawing/2016/5/13/chartex" xmlns:cx8="http://schemas.microsoft.com/office/drawing/2016/5/14/chartex" xmlns:mc="http://schemas.openxmlformats.org/markup-compatibility/2006" xmlns:aink="http://schemas.microsoft.com/office/drawing/2016/ink" xmlns:am3d="http://schemas.microsoft.com/office/drawing/2017/model3d" xmlns:o="urn:schemas-microsoft-com:office:office" xmlns:r="http://schemas.openxmlformats.org/officeDocument/2006/relationships" xmlns:m="http://schemas.openxmlformats.org/officeDocument/2006/math" xmlns:v="urn:schemas-microsoft-com:vml" xmlns:wp14="http://schemas.microsoft.com/office/word/2010/wordprocessingDrawing" xmlns:wp="http://schemas.openxmlformats.org/drawingml/2006/wordprocessingDrawing" xmlns:w10="urn:schemas-microsoft-com:office:word" xmlns:w="http://schemas.openxmlformats.org/wordprocessingml/2006/main" xmlns:w14="http://schemas.microsoft.com/office/word/2010/wordml" xmlns:w15="http://schemas.microsoft.com/office/word/2012/wordml" xmlns:w16cex="http://schemas.microsoft.com/office/word/2018/wordml/cex" xmlns:w16cid="http://schemas.microsoft.com/office/word/2016/wordml/cid" xmlns:w16="http://schemas.microsoft.com/office/word/2018/wordml" xmlns:w16sdtdh="http://schemas.microsoft.com/office/word/2020/wordml/sdtdatahash" xmlns:w16se="http://schemas.microsoft.com/office/word/2015/wordml/symex" xmlns:wpg="http://schemas.microsoft.com/office/word/2010/wordprocessingGroup" xmlns:wpi="http://schemas.microsoft.com/office/word/2010/wordprocessingInk" xmlns:wne="http://schemas.microsoft.com/office/word/2006/wordml" xmlns:wps="http://schemas.microsoft.com/office/word/2010/wordprocessingShape" mc:Ignorable="w14 w15 w16se w16cid w16 w16cex w16sdtdh wp14">
+<w:numbering xmlns:wpc="http://schemas.microsoft.com/office/word/2010/wordprocessingCanvas" xmlns:cx="http://schemas.microsoft.com/office/drawing/2014/chartex" xmlns:cx1="http://schemas.microsoft.com/office/drawing/2015/9/8/chartex" xmlns:cx2="http://schemas.microsoft.com/office/drawing/2015/10/21/chartex" xmlns:cx3="http://schemas.microsoft.com/office/drawing/2016/5/9/chartex" xmlns:cx4="http://schemas.microsoft.com/office/drawing/2016/5/10/chartex" xmlns:cx5="http://schemas.microsoft.com/office/drawing/2016/5/11/chartex" xmlns:cx6="http://schemas.microsoft.com/office/drawing/2016/5/12/chartex" xmlns:cx7="http://schemas.microsoft.com/office/drawing/2016/5/13/chartex" xmlns:cx8="http://schemas.microsoft.com/office/drawing/2016/5/14/chartex" xmlns:mc="http://schemas.openxmlformats.org/markup-compatibility/2006" xmlns:aink="http://schemas.microsoft.com/office/drawing/2016/ink" xmlns:am3d="http://schemas.microsoft.com/office/drawing/2017/model3d" xmlns:o="urn:schemas-microsoft-com:office:office" xmlns:oel="http://schemas.microsoft.com/office/2019/extlst" xmlns:r="http://schemas.openxmlformats.org/officeDocument/2006/relationships" xmlns:m="http://schemas.openxmlformats.org/officeDocument/2006/math" xmlns:v="urn:schemas-microsoft-com:vml" xmlns:wp14="http://schemas.microsoft.com/office/word/2010/wordprocessingDrawing" xmlns:wp="http://schemas.openxmlformats.org/drawingml/2006/wordprocessingDrawing" xmlns:w10="urn:schemas-microsoft-com:office:word" xmlns:w="http://schemas.openxmlformats.org/wordprocessingml/2006/main" xmlns:w14="http://schemas.microsoft.com/office/word/2010/wordml" xmlns:w15="http://schemas.microsoft.com/office/word/2012/wordml" xmlns:w16cex="http://schemas.microsoft.com/office/word/2018/wordml/cex" xmlns:w16cid="http://schemas.microsoft.com/office/word/2016/wordml/cid" xmlns:w16="http://schemas.microsoft.com/office/word/2018/wordml" xmlns:w16sdtdh="http://schemas.microsoft.com/office/word/2020/wordml/sdtdatahash" xmlns:w16se="http://schemas.microsoft.com/office/word/2015/wordml/symex" xmlns:wpg="http://schemas.microsoft.com/office/word/2010/wordprocessingGroup" xmlns:wpi="http://schemas.microsoft.com/office/word/2010/wordprocessingInk" xmlns:wne="http://schemas.microsoft.com/office/word/2006/wordml" xmlns:wps="http://schemas.microsoft.com/office/word/2010/wordprocessingShape" mc:Ignorable="w14 w15 w16se w16cid w16 w16cex w16sdtdh wp14">
   <w:abstractNum w:abstractNumId="0" w15:restartNumberingAfterBreak="0">
     <w:nsid w:val="379C1B8A"/>
     <w:multiLevelType w:val="hybridMultilevel"/>
@@ -275,7 +339,7 @@
       </w:rPr>
     </w:lvl>
   </w:abstractNum>
-  <w:num w:numId="1">
+  <w:num w:numId="1" w16cid:durableId="2011911862">
     <w:abstractNumId w:val="0"/>
   </w:num>
 </w:numbering>

</xml_diff>